<commit_message>
Update: Se Actualiza Proyecto
</commit_message>
<xml_diff>
--- a/5-Implementación/05- Preguntas Para Evaluar y Medir el Impacto de la Capacitación/Preguntas Para Evaluar y Medir el Impacto de la Capacitación.docx
+++ b/5-Implementación/05- Preguntas Para Evaluar y Medir el Impacto de la Capacitación/Preguntas Para Evaluar y Medir el Impacto de la Capacitación.docx
@@ -1,6 +1,6 @@
 
 <file path=word/document.xml><?xml version="1.0" encoding="utf-8"?>
-<w:document xmlns:wpc="http://schemas.microsoft.com/office/word/2010/wordprocessingCanvas" xmlns:cx="http://schemas.microsoft.com/office/drawing/2014/chartex" xmlns:cx1="http://schemas.microsoft.com/office/drawing/2015/9/8/chartex" xmlns:cx2="http://schemas.microsoft.com/office/drawing/2015/10/21/chartex" xmlns:cx3="http://schemas.microsoft.com/office/drawing/2016/5/9/chartex" xmlns:cx4="http://schemas.microsoft.com/office/drawing/2016/5/10/chartex" xmlns:cx5="http://schemas.microsoft.com/office/drawing/2016/5/11/chartex" xmlns:cx6="http://schemas.microsoft.com/office/drawing/2016/5/12/chartex" xmlns:cx7="http://schemas.microsoft.com/office/drawing/2016/5/13/chartex" xmlns:cx8="http://schemas.microsoft.com/office/drawing/2016/5/14/chartex" xmlns:mc="http://schemas.openxmlformats.org/markup-compatibility/2006" xmlns:aink="http://schemas.microsoft.com/office/drawing/2016/ink" xmlns:am3d="http://schemas.microsoft.com/office/drawing/2017/model3d" xmlns:o="urn:schemas-microsoft-com:office:office" xmlns:r="http://schemas.openxmlformats.org/officeDocument/2006/relationships" xmlns:m="http://schemas.openxmlformats.org/officeDocument/2006/math" xmlns:v="urn:schemas-microsoft-com:vml" xmlns:wp14="http://schemas.microsoft.com/office/word/2010/wordprocessingDrawing" xmlns:wp="http://schemas.openxmlformats.org/drawingml/2006/wordprocessingDrawing" xmlns:w10="urn:schemas-microsoft-com:office:word" xmlns:w="http://schemas.openxmlformats.org/wordprocessingml/2006/main" xmlns:w14="http://schemas.microsoft.com/office/word/2010/wordml" xmlns:w15="http://schemas.microsoft.com/office/word/2012/wordml" xmlns:w16cid="http://schemas.microsoft.com/office/word/2016/wordml/cid" xmlns:w16se="http://schemas.microsoft.com/office/word/2015/wordml/symex" xmlns:wpg="http://schemas.microsoft.com/office/word/2010/wordprocessingGroup" xmlns:wpi="http://schemas.microsoft.com/office/word/2010/wordprocessingInk" xmlns:wne="http://schemas.microsoft.com/office/word/2006/wordml" xmlns:wps="http://schemas.microsoft.com/office/word/2010/wordprocessingShape" mc:Ignorable="w14 w15 w16se w16cid wp14">
+<w:document xmlns:wpc="http://schemas.microsoft.com/office/word/2010/wordprocessingCanvas" xmlns:cx="http://schemas.microsoft.com/office/drawing/2014/chartex" xmlns:cx1="http://schemas.microsoft.com/office/drawing/2015/9/8/chartex" xmlns:cx2="http://schemas.microsoft.com/office/drawing/2015/10/21/chartex" xmlns:cx3="http://schemas.microsoft.com/office/drawing/2016/5/9/chartex" xmlns:cx4="http://schemas.microsoft.com/office/drawing/2016/5/10/chartex" xmlns:cx5="http://schemas.microsoft.com/office/drawing/2016/5/11/chartex" xmlns:cx6="http://schemas.microsoft.com/office/drawing/2016/5/12/chartex" xmlns:cx7="http://schemas.microsoft.com/office/drawing/2016/5/13/chartex" xmlns:cx8="http://schemas.microsoft.com/office/drawing/2016/5/14/chartex" xmlns:mc="http://schemas.openxmlformats.org/markup-compatibility/2006" xmlns:aink="http://schemas.microsoft.com/office/drawing/2016/ink" xmlns:am3d="http://schemas.microsoft.com/office/drawing/2017/model3d" xmlns:o="urn:schemas-microsoft-com:office:office" xmlns:r="http://schemas.openxmlformats.org/officeDocument/2006/relationships" xmlns:m="http://schemas.openxmlformats.org/officeDocument/2006/math" xmlns:v="urn:schemas-microsoft-com:vml" xmlns:wp14="http://schemas.microsoft.com/office/word/2010/wordprocessingDrawing" xmlns:wp="http://schemas.openxmlformats.org/drawingml/2006/wordprocessingDrawing" xmlns:w10="urn:schemas-microsoft-com:office:word" xmlns:w="http://schemas.openxmlformats.org/wordprocessingml/2006/main" xmlns:w14="http://schemas.microsoft.com/office/word/2010/wordml" xmlns:w15="http://schemas.microsoft.com/office/word/2012/wordml" xmlns:w16cex="http://schemas.microsoft.com/office/word/2018/wordml/cex" xmlns:w16cid="http://schemas.microsoft.com/office/word/2016/wordml/cid" xmlns:w16="http://schemas.microsoft.com/office/word/2018/wordml" xmlns:w16se="http://schemas.microsoft.com/office/word/2015/wordml/symex" xmlns:wpg="http://schemas.microsoft.com/office/word/2010/wordprocessingGroup" xmlns:wpi="http://schemas.microsoft.com/office/word/2010/wordprocessingInk" xmlns:wne="http://schemas.microsoft.com/office/word/2006/wordml" xmlns:wps="http://schemas.microsoft.com/office/word/2010/wordprocessingShape" mc:Ignorable="w14 w15 w16se w16cid w16 w16cex wp14">
   <w:body>
     <w:p/>
     <w:p/>
@@ -384,6 +384,70 @@
     <w:p>
       <w:pPr>
         <w:pStyle w:val="Prrafodelista"/>
+        <w:numPr>
+          <w:ilvl w:val="1"/>
+          <w:numId w:val="10"/>
+        </w:numPr>
+        <w:ind w:left="1985"/>
+      </w:pPr>
+      <w:r>
+        <w:rPr>
+          <w:rFonts w:ascii="Times New Roman" w:hAnsi="Times New Roman" w:cs="Times New Roman"/>
+        </w:rPr>
+        <w:t>Excelente</w:t>
+      </w:r>
+    </w:p>
+    <w:p>
+      <w:pPr>
+        <w:pStyle w:val="Prrafodelista"/>
+        <w:numPr>
+          <w:ilvl w:val="1"/>
+          <w:numId w:val="10"/>
+        </w:numPr>
+        <w:ind w:left="1985"/>
+      </w:pPr>
+      <w:r>
+        <w:rPr>
+          <w:rFonts w:ascii="Times New Roman" w:hAnsi="Times New Roman" w:cs="Times New Roman"/>
+        </w:rPr>
+        <w:t>Buena</w:t>
+      </w:r>
+    </w:p>
+    <w:p>
+      <w:pPr>
+        <w:pStyle w:val="Prrafodelista"/>
+        <w:numPr>
+          <w:ilvl w:val="1"/>
+          <w:numId w:val="10"/>
+        </w:numPr>
+        <w:ind w:left="1985"/>
+      </w:pPr>
+      <w:r>
+        <w:rPr>
+          <w:rFonts w:ascii="Times New Roman" w:hAnsi="Times New Roman" w:cs="Times New Roman"/>
+        </w:rPr>
+        <w:t>Regular</w:t>
+      </w:r>
+    </w:p>
+    <w:p>
+      <w:pPr>
+        <w:pStyle w:val="Prrafodelista"/>
+        <w:numPr>
+          <w:ilvl w:val="1"/>
+          <w:numId w:val="10"/>
+        </w:numPr>
+        <w:ind w:left="1985"/>
+      </w:pPr>
+      <w:r>
+        <w:rPr>
+          <w:rFonts w:ascii="Times New Roman" w:hAnsi="Times New Roman" w:cs="Times New Roman"/>
+        </w:rPr>
+        <w:t>Mala</w:t>
+      </w:r>
+    </w:p>
+    <w:p>
+      <w:pPr>
+        <w:pStyle w:val="Prrafodelista"/>
         <w:ind w:left="993"/>
       </w:pPr>
     </w:p>
@@ -402,7 +466,87 @@
           <w:b/>
           <w:bCs/>
         </w:rPr>
-        <w:t>¿Entendió correctamente la capacitación?</w:t>
+        <w:t>¿</w:t>
+      </w:r>
+      <w:r>
+        <w:rPr>
+          <w:rFonts w:ascii="Times New Roman" w:hAnsi="Times New Roman" w:cs="Times New Roman"/>
+          <w:b/>
+          <w:bCs/>
+        </w:rPr>
+        <w:t>Está de acuerdo con la metodología de capacitación</w:t>
+      </w:r>
+      <w:r>
+        <w:rPr>
+          <w:rFonts w:ascii="Times New Roman" w:hAnsi="Times New Roman" w:cs="Times New Roman"/>
+          <w:b/>
+          <w:bCs/>
+        </w:rPr>
+        <w:t>?</w:t>
+      </w:r>
+    </w:p>
+    <w:p>
+      <w:pPr>
+        <w:pStyle w:val="Prrafodelista"/>
+        <w:numPr>
+          <w:ilvl w:val="1"/>
+          <w:numId w:val="10"/>
+        </w:numPr>
+        <w:ind w:left="1843"/>
+      </w:pPr>
+      <w:r>
+        <w:rPr>
+          <w:rFonts w:ascii="Times New Roman" w:hAnsi="Times New Roman" w:cs="Times New Roman"/>
+        </w:rPr>
+        <w:t>En total acuerdo</w:t>
+      </w:r>
+    </w:p>
+    <w:p>
+      <w:pPr>
+        <w:pStyle w:val="Prrafodelista"/>
+        <w:numPr>
+          <w:ilvl w:val="1"/>
+          <w:numId w:val="10"/>
+        </w:numPr>
+        <w:ind w:left="1843"/>
+      </w:pPr>
+      <w:r>
+        <w:rPr>
+          <w:rFonts w:ascii="Times New Roman" w:hAnsi="Times New Roman" w:cs="Times New Roman"/>
+        </w:rPr>
+        <w:t>De acuerdo</w:t>
+      </w:r>
+    </w:p>
+    <w:p>
+      <w:pPr>
+        <w:pStyle w:val="Prrafodelista"/>
+        <w:numPr>
+          <w:ilvl w:val="1"/>
+          <w:numId w:val="10"/>
+        </w:numPr>
+        <w:ind w:left="1843"/>
+      </w:pPr>
+      <w:r>
+        <w:rPr>
+          <w:rFonts w:ascii="Times New Roman" w:hAnsi="Times New Roman" w:cs="Times New Roman"/>
+        </w:rPr>
+        <w:t>En desacuerdo</w:t>
+      </w:r>
+    </w:p>
+    <w:p>
+      <w:pPr>
+        <w:pStyle w:val="Prrafodelista"/>
+        <w:numPr>
+          <w:ilvl w:val="1"/>
+          <w:numId w:val="10"/>
+        </w:numPr>
+        <w:ind w:left="1843"/>
+      </w:pPr>
+      <w:r>
+        <w:rPr>
+          <w:rFonts w:ascii="Times New Roman" w:hAnsi="Times New Roman" w:cs="Times New Roman"/>
+        </w:rPr>
+        <w:t>En total desacuerdo</w:t>
       </w:r>
     </w:p>
     <w:p>
@@ -426,7 +570,55 @@
           <w:b/>
           <w:bCs/>
         </w:rPr>
-        <w:t>¿Las actividades de capacitación están centralizadas?</w:t>
+        <w:t>¿Las actividades de capacitación están centralizadas</w:t>
+      </w:r>
+      <w:r>
+        <w:rPr>
+          <w:rFonts w:ascii="Times New Roman" w:hAnsi="Times New Roman" w:cs="Times New Roman"/>
+          <w:b/>
+          <w:bCs/>
+        </w:rPr>
+        <w:t xml:space="preserve"> a lo necesitado</w:t>
+      </w:r>
+      <w:r>
+        <w:rPr>
+          <w:rFonts w:ascii="Times New Roman" w:hAnsi="Times New Roman" w:cs="Times New Roman"/>
+          <w:b/>
+          <w:bCs/>
+        </w:rPr>
+        <w:t>?</w:t>
+      </w:r>
+    </w:p>
+    <w:p>
+      <w:pPr>
+        <w:pStyle w:val="Prrafodelista"/>
+        <w:numPr>
+          <w:ilvl w:val="1"/>
+          <w:numId w:val="10"/>
+        </w:numPr>
+        <w:ind w:left="1843"/>
+      </w:pPr>
+      <w:r>
+        <w:rPr>
+          <w:rFonts w:ascii="Times New Roman" w:hAnsi="Times New Roman" w:cs="Times New Roman"/>
+        </w:rPr>
+        <w:t>Si</w:t>
+      </w:r>
+    </w:p>
+    <w:p>
+      <w:pPr>
+        <w:pStyle w:val="Prrafodelista"/>
+        <w:numPr>
+          <w:ilvl w:val="1"/>
+          <w:numId w:val="10"/>
+        </w:numPr>
+        <w:ind w:left="1843"/>
+      </w:pPr>
+      <w:r>
+        <w:rPr>
+          <w:rFonts w:ascii="Times New Roman" w:hAnsi="Times New Roman" w:cs="Times New Roman"/>
+        </w:rPr>
+        <w:t>No</w:t>
       </w:r>
     </w:p>
     <w:p>
@@ -452,6 +644,14 @@
         </w:rPr>
         <w:t>¿Es importante la capacitación para su empresa?</w:t>
       </w:r>
+      <w:r>
+        <w:rPr>
+          <w:rFonts w:ascii="Times New Roman" w:hAnsi="Times New Roman" w:cs="Times New Roman"/>
+          <w:b/>
+          <w:bCs/>
+        </w:rPr>
+        <w:tab/>
+      </w:r>
     </w:p>
     <w:p>
       <w:pPr>
@@ -496,8 +696,122 @@
           <w:b/>
           <w:bCs/>
         </w:rPr>
-        <w:t>¿Cómo te parece el material didáctico utilizado para la capacitación?</w:t>
-      </w:r>
+        <w:t>¿Cómo te parece el material didáctico utilizado para la capacitación</w:t>
+      </w:r>
+      <w:r>
+        <w:rPr>
+          <w:rFonts w:ascii="Times New Roman" w:hAnsi="Times New Roman" w:cs="Times New Roman"/>
+          <w:b/>
+          <w:bCs/>
+        </w:rPr>
+        <w:t>?</w:t>
+      </w:r>
+    </w:p>
+    <w:p>
+      <w:pPr>
+        <w:pStyle w:val="Prrafodelista"/>
+        <w:numPr>
+          <w:ilvl w:val="1"/>
+          <w:numId w:val="10"/>
+        </w:numPr>
+        <w:ind w:left="1843"/>
+        <w:rPr>
+          <w:rFonts w:ascii="Times New Roman" w:hAnsi="Times New Roman" w:cs="Times New Roman"/>
+        </w:rPr>
+      </w:pPr>
+      <w:r>
+        <w:rPr>
+          <w:rFonts w:ascii="Times New Roman" w:hAnsi="Times New Roman" w:cs="Times New Roman"/>
+        </w:rPr>
+        <w:t>Excelente</w:t>
+      </w:r>
+    </w:p>
+    <w:p>
+      <w:pPr>
+        <w:pStyle w:val="Prrafodelista"/>
+        <w:numPr>
+          <w:ilvl w:val="1"/>
+          <w:numId w:val="10"/>
+        </w:numPr>
+        <w:ind w:left="1843"/>
+        <w:rPr>
+          <w:rFonts w:ascii="Times New Roman" w:hAnsi="Times New Roman" w:cs="Times New Roman"/>
+        </w:rPr>
+      </w:pPr>
+      <w:r>
+        <w:rPr>
+          <w:rFonts w:ascii="Times New Roman" w:hAnsi="Times New Roman" w:cs="Times New Roman"/>
+        </w:rPr>
+        <w:t>Normal</w:t>
+      </w:r>
+    </w:p>
+    <w:p>
+      <w:pPr>
+        <w:pStyle w:val="Prrafodelista"/>
+        <w:numPr>
+          <w:ilvl w:val="1"/>
+          <w:numId w:val="10"/>
+        </w:numPr>
+        <w:ind w:left="1843"/>
+        <w:rPr>
+          <w:rFonts w:ascii="Times New Roman" w:hAnsi="Times New Roman" w:cs="Times New Roman"/>
+        </w:rPr>
+      </w:pPr>
+      <w:r>
+        <w:rPr>
+          <w:rFonts w:ascii="Times New Roman" w:hAnsi="Times New Roman" w:cs="Times New Roman"/>
+        </w:rPr>
+        <w:t>No necesario</w:t>
+      </w:r>
+    </w:p>
+    <w:p>
+      <w:pPr>
+        <w:rPr>
+          <w:rFonts w:ascii="Times New Roman" w:hAnsi="Times New Roman" w:cs="Times New Roman"/>
+        </w:rPr>
+      </w:pPr>
+    </w:p>
+    <w:p>
+      <w:pPr>
+        <w:rPr>
+          <w:rFonts w:ascii="Times New Roman" w:hAnsi="Times New Roman" w:cs="Times New Roman"/>
+        </w:rPr>
+      </w:pPr>
+    </w:p>
+    <w:p>
+      <w:pPr>
+        <w:rPr>
+          <w:rFonts w:ascii="Times New Roman" w:hAnsi="Times New Roman" w:cs="Times New Roman"/>
+        </w:rPr>
+      </w:pPr>
+    </w:p>
+    <w:p>
+      <w:pPr>
+        <w:rPr>
+          <w:rFonts w:ascii="Times New Roman" w:hAnsi="Times New Roman" w:cs="Times New Roman"/>
+        </w:rPr>
+      </w:pPr>
+    </w:p>
+    <w:p>
+      <w:pPr>
+        <w:rPr>
+          <w:rFonts w:ascii="Times New Roman" w:hAnsi="Times New Roman" w:cs="Times New Roman"/>
+        </w:rPr>
+      </w:pPr>
+    </w:p>
+    <w:p>
+      <w:pPr>
+        <w:rPr>
+          <w:rFonts w:ascii="Times New Roman" w:hAnsi="Times New Roman" w:cs="Times New Roman"/>
+        </w:rPr>
+      </w:pPr>
+    </w:p>
+    <w:p>
+      <w:pPr>
+        <w:rPr>
+          <w:rFonts w:ascii="Times New Roman" w:hAnsi="Times New Roman" w:cs="Times New Roman"/>
+        </w:rPr>
+      </w:pPr>
     </w:p>
     <w:p>
       <w:pPr>
@@ -525,11 +839,6 @@
     <w:p>
       <w:pPr>
         <w:pStyle w:val="Prrafodelista"/>
-      </w:pPr>
-    </w:p>
-    <w:p>
-      <w:pPr>
-        <w:pStyle w:val="Prrafodelista"/>
         <w:numPr>
           <w:ilvl w:val="1"/>
           <w:numId w:val="10"/>
@@ -556,27 +865,6 @@
         </w:rPr>
         <w:t>No</w:t>
       </w:r>
-    </w:p>
-    <w:p>
-      <w:pPr>
-        <w:pStyle w:val="Prrafodelista"/>
-        <w:numPr>
-          <w:ilvl w:val="1"/>
-          <w:numId w:val="10"/>
-        </w:numPr>
-      </w:pPr>
-      <w:r>
-        <w:rPr>
-          <w:rFonts w:ascii="Times New Roman" w:hAnsi="Times New Roman" w:cs="Times New Roman"/>
-        </w:rPr>
-        <w:t>Prefiero no decir</w:t>
-      </w:r>
-    </w:p>
-    <w:p>
-      <w:pPr>
-        <w:pStyle w:val="Prrafodelista"/>
-        <w:ind w:left="2160"/>
-      </w:pPr>
     </w:p>
     <w:p>
       <w:pPr>
@@ -598,7 +886,23 @@
           <w:b/>
           <w:bCs/>
         </w:rPr>
-        <w:t>¿Se explico y se aplico correctamente el objetivo de la capacitación?</w:t>
+        <w:t xml:space="preserve">¿Se explico y se </w:t>
+      </w:r>
+      <w:r>
+        <w:rPr>
+          <w:rFonts w:ascii="Times New Roman" w:hAnsi="Times New Roman" w:cs="Times New Roman"/>
+          <w:b/>
+          <w:bCs/>
+        </w:rPr>
+        <w:t>aplicó</w:t>
+      </w:r>
+      <w:r>
+        <w:rPr>
+          <w:rFonts w:ascii="Times New Roman" w:hAnsi="Times New Roman" w:cs="Times New Roman"/>
+          <w:b/>
+          <w:bCs/>
+        </w:rPr>
+        <w:t xml:space="preserve"> correctamente el objetivo de la capacitación?</w:t>
       </w:r>
     </w:p>
     <w:p>
@@ -634,61 +938,7 @@
     <w:p>
       <w:pPr>
         <w:pStyle w:val="Prrafodelista"/>
-        <w:numPr>
-          <w:ilvl w:val="1"/>
-          <w:numId w:val="10"/>
-        </w:numPr>
-      </w:pPr>
-      <w:r>
-        <w:rPr>
-          <w:rFonts w:ascii="Times New Roman" w:hAnsi="Times New Roman" w:cs="Times New Roman"/>
-        </w:rPr>
-        <w:t>Prefiero no decir</w:t>
-      </w:r>
-    </w:p>
-    <w:p>
-      <w:pPr>
-        <w:ind w:left="1440"/>
-      </w:pPr>
-    </w:p>
-    <w:p>
-      <w:pPr>
-        <w:ind w:left="1440"/>
-      </w:pPr>
-    </w:p>
-    <w:p>
-      <w:pPr>
-        <w:ind w:left="1440"/>
-      </w:pPr>
-    </w:p>
-    <w:p>
-      <w:pPr>
-        <w:ind w:left="1440"/>
-      </w:pPr>
-    </w:p>
-    <w:p>
-      <w:pPr>
-        <w:ind w:left="1440"/>
-      </w:pPr>
-    </w:p>
-    <w:p>
-      <w:pPr>
-        <w:ind w:left="1440"/>
-      </w:pPr>
-    </w:p>
-    <w:p>
-      <w:pPr>
-        <w:ind w:left="1440"/>
-      </w:pPr>
-    </w:p>
-    <w:p>
-      <w:pPr>
-        <w:ind w:left="1440"/>
-      </w:pPr>
-    </w:p>
-    <w:p>
-      <w:pPr>
-        <w:ind w:left="1440"/>
+        <w:ind w:left="2160"/>
       </w:pPr>
     </w:p>
     <w:p>
@@ -742,17 +992,8 @@
     <w:p>
       <w:pPr>
         <w:pStyle w:val="Prrafodelista"/>
-        <w:numPr>
-          <w:ilvl w:val="1"/>
-          <w:numId w:val="10"/>
-        </w:numPr>
-      </w:pPr>
-      <w:r>
-        <w:rPr>
-          <w:rFonts w:ascii="Times New Roman" w:hAnsi="Times New Roman" w:cs="Times New Roman"/>
-        </w:rPr>
-        <w:t>Prefiero no decir</w:t>
-      </w:r>
+        <w:ind w:left="2160"/>
+      </w:pPr>
     </w:p>
     <w:p>
       <w:pPr>
@@ -857,21 +1098,97 @@
     <w:p>
       <w:pPr>
         <w:pStyle w:val="Prrafodelista"/>
-        <w:numPr>
-          <w:ilvl w:val="1"/>
-          <w:numId w:val="10"/>
-        </w:numPr>
-      </w:pPr>
-      <w:r>
-        <w:rPr>
-          <w:rFonts w:ascii="Times New Roman" w:hAnsi="Times New Roman" w:cs="Times New Roman"/>
-        </w:rPr>
-        <w:t>Prefiero no decir</w:t>
-      </w:r>
-    </w:p>
-    <w:p>
-      <w:pPr>
-        <w:pStyle w:val="Prrafodelista"/>
+        <w:ind w:left="993"/>
+      </w:pPr>
+    </w:p>
+    <w:p>
+      <w:pPr>
+        <w:pStyle w:val="Prrafodelista"/>
+        <w:ind w:left="993"/>
+      </w:pPr>
+    </w:p>
+    <w:p>
+      <w:pPr>
+        <w:pStyle w:val="Prrafodelista"/>
+        <w:ind w:left="993"/>
+      </w:pPr>
+    </w:p>
+    <w:p>
+      <w:pPr>
+        <w:pStyle w:val="Prrafodelista"/>
+        <w:ind w:left="993"/>
+      </w:pPr>
+    </w:p>
+    <w:p>
+      <w:pPr>
+        <w:pStyle w:val="Prrafodelista"/>
+        <w:ind w:left="993"/>
+      </w:pPr>
+    </w:p>
+    <w:p>
+      <w:pPr>
+        <w:pStyle w:val="Prrafodelista"/>
+        <w:ind w:left="993"/>
+      </w:pPr>
+    </w:p>
+    <w:p>
+      <w:pPr>
+        <w:pStyle w:val="Prrafodelista"/>
+        <w:ind w:left="993"/>
+      </w:pPr>
+    </w:p>
+    <w:p>
+      <w:pPr>
+        <w:pStyle w:val="Prrafodelista"/>
+        <w:ind w:left="993"/>
+      </w:pPr>
+    </w:p>
+    <w:p>
+      <w:pPr>
+        <w:pStyle w:val="Prrafodelista"/>
+        <w:ind w:left="993"/>
+      </w:pPr>
+    </w:p>
+    <w:p>
+      <w:pPr>
+        <w:pStyle w:val="Prrafodelista"/>
+        <w:ind w:left="993"/>
+      </w:pPr>
+    </w:p>
+    <w:p>
+      <w:pPr>
+        <w:pStyle w:val="Prrafodelista"/>
+        <w:ind w:left="993"/>
+      </w:pPr>
+    </w:p>
+    <w:p>
+      <w:pPr>
+        <w:pStyle w:val="Prrafodelista"/>
+        <w:ind w:left="993"/>
+      </w:pPr>
+    </w:p>
+    <w:p>
+      <w:pPr>
+        <w:pStyle w:val="Prrafodelista"/>
+        <w:ind w:left="993"/>
+      </w:pPr>
+    </w:p>
+    <w:p>
+      <w:pPr>
+        <w:pStyle w:val="Prrafodelista"/>
+        <w:ind w:left="993"/>
+      </w:pPr>
+    </w:p>
+    <w:p>
+      <w:pPr>
+        <w:pStyle w:val="Prrafodelista"/>
+        <w:ind w:left="993"/>
+      </w:pPr>
+    </w:p>
+    <w:p>
+      <w:pPr>
+        <w:pStyle w:val="Prrafodelista"/>
+        <w:ind w:left="993"/>
       </w:pPr>
     </w:p>
     <w:p>
@@ -1124,7 +1441,7 @@
 </file>
 
 <file path=word/endnotes.xml><?xml version="1.0" encoding="utf-8"?>
-<w:endnotes xmlns:wpc="http://schemas.microsoft.com/office/word/2010/wordprocessingCanvas" xmlns:cx="http://schemas.microsoft.com/office/drawing/2014/chartex" xmlns:cx1="http://schemas.microsoft.com/office/drawing/2015/9/8/chartex" xmlns:cx2="http://schemas.microsoft.com/office/drawing/2015/10/21/chartex" xmlns:cx3="http://schemas.microsoft.com/office/drawing/2016/5/9/chartex" xmlns:cx4="http://schemas.microsoft.com/office/drawing/2016/5/10/chartex" xmlns:cx5="http://schemas.microsoft.com/office/drawing/2016/5/11/chartex" xmlns:cx6="http://schemas.microsoft.com/office/drawing/2016/5/12/chartex" xmlns:cx7="http://schemas.microsoft.com/office/drawing/2016/5/13/chartex" xmlns:cx8="http://schemas.microsoft.com/office/drawing/2016/5/14/chartex" xmlns:mc="http://schemas.openxmlformats.org/markup-compatibility/2006" xmlns:aink="http://schemas.microsoft.com/office/drawing/2016/ink" xmlns:am3d="http://schemas.microsoft.com/office/drawing/2017/model3d" xmlns:o="urn:schemas-microsoft-com:office:office" xmlns:r="http://schemas.openxmlformats.org/officeDocument/2006/relationships" xmlns:m="http://schemas.openxmlformats.org/officeDocument/2006/math" xmlns:v="urn:schemas-microsoft-com:vml" xmlns:wp14="http://schemas.microsoft.com/office/word/2010/wordprocessingDrawing" xmlns:wp="http://schemas.openxmlformats.org/drawingml/2006/wordprocessingDrawing" xmlns:w10="urn:schemas-microsoft-com:office:word" xmlns:w="http://schemas.openxmlformats.org/wordprocessingml/2006/main" xmlns:w14="http://schemas.microsoft.com/office/word/2010/wordml" xmlns:w15="http://schemas.microsoft.com/office/word/2012/wordml" xmlns:w16cid="http://schemas.microsoft.com/office/word/2016/wordml/cid" xmlns:w16se="http://schemas.microsoft.com/office/word/2015/wordml/symex" xmlns:wpg="http://schemas.microsoft.com/office/word/2010/wordprocessingGroup" xmlns:wpi="http://schemas.microsoft.com/office/word/2010/wordprocessingInk" xmlns:wne="http://schemas.microsoft.com/office/word/2006/wordml" xmlns:wps="http://schemas.microsoft.com/office/word/2010/wordprocessingShape" mc:Ignorable="w14 w15 w16se w16cid wp14">
+<w:endnotes xmlns:wpc="http://schemas.microsoft.com/office/word/2010/wordprocessingCanvas" xmlns:cx="http://schemas.microsoft.com/office/drawing/2014/chartex" xmlns:cx1="http://schemas.microsoft.com/office/drawing/2015/9/8/chartex" xmlns:cx2="http://schemas.microsoft.com/office/drawing/2015/10/21/chartex" xmlns:cx3="http://schemas.microsoft.com/office/drawing/2016/5/9/chartex" xmlns:cx4="http://schemas.microsoft.com/office/drawing/2016/5/10/chartex" xmlns:cx5="http://schemas.microsoft.com/office/drawing/2016/5/11/chartex" xmlns:cx6="http://schemas.microsoft.com/office/drawing/2016/5/12/chartex" xmlns:cx7="http://schemas.microsoft.com/office/drawing/2016/5/13/chartex" xmlns:cx8="http://schemas.microsoft.com/office/drawing/2016/5/14/chartex" xmlns:mc="http://schemas.openxmlformats.org/markup-compatibility/2006" xmlns:aink="http://schemas.microsoft.com/office/drawing/2016/ink" xmlns:am3d="http://schemas.microsoft.com/office/drawing/2017/model3d" xmlns:o="urn:schemas-microsoft-com:office:office" xmlns:r="http://schemas.openxmlformats.org/officeDocument/2006/relationships" xmlns:m="http://schemas.openxmlformats.org/officeDocument/2006/math" xmlns:v="urn:schemas-microsoft-com:vml" xmlns:wp14="http://schemas.microsoft.com/office/word/2010/wordprocessingDrawing" xmlns:wp="http://schemas.openxmlformats.org/drawingml/2006/wordprocessingDrawing" xmlns:w10="urn:schemas-microsoft-com:office:word" xmlns:w="http://schemas.openxmlformats.org/wordprocessingml/2006/main" xmlns:w14="http://schemas.microsoft.com/office/word/2010/wordml" xmlns:w15="http://schemas.microsoft.com/office/word/2012/wordml" xmlns:w16cex="http://schemas.microsoft.com/office/word/2018/wordml/cex" xmlns:w16cid="http://schemas.microsoft.com/office/word/2016/wordml/cid" xmlns:w16="http://schemas.microsoft.com/office/word/2018/wordml" xmlns:w16se="http://schemas.microsoft.com/office/word/2015/wordml/symex" xmlns:wpg="http://schemas.microsoft.com/office/word/2010/wordprocessingGroup" xmlns:wpi="http://schemas.microsoft.com/office/word/2010/wordprocessingInk" xmlns:wne="http://schemas.microsoft.com/office/word/2006/wordml" xmlns:wps="http://schemas.microsoft.com/office/word/2010/wordprocessingShape" mc:Ignorable="w14 w15 w16se w16cid w16 w16cex wp14">
   <w:endnote w:type="separator" w:id="-1">
     <w:p>
       <w:pPr>
@@ -1149,7 +1466,7 @@
 </file>
 
 <file path=word/footer1.xml><?xml version="1.0" encoding="utf-8"?>
-<w:ftr xmlns:wpc="http://schemas.microsoft.com/office/word/2010/wordprocessingCanvas" xmlns:cx="http://schemas.microsoft.com/office/drawing/2014/chartex" xmlns:cx1="http://schemas.microsoft.com/office/drawing/2015/9/8/chartex" xmlns:cx2="http://schemas.microsoft.com/office/drawing/2015/10/21/chartex" xmlns:cx3="http://schemas.microsoft.com/office/drawing/2016/5/9/chartex" xmlns:cx4="http://schemas.microsoft.com/office/drawing/2016/5/10/chartex" xmlns:cx5="http://schemas.microsoft.com/office/drawing/2016/5/11/chartex" xmlns:cx6="http://schemas.microsoft.com/office/drawing/2016/5/12/chartex" xmlns:cx7="http://schemas.microsoft.com/office/drawing/2016/5/13/chartex" xmlns:cx8="http://schemas.microsoft.com/office/drawing/2016/5/14/chartex" xmlns:mc="http://schemas.openxmlformats.org/markup-compatibility/2006" xmlns:aink="http://schemas.microsoft.com/office/drawing/2016/ink" xmlns:am3d="http://schemas.microsoft.com/office/drawing/2017/model3d" xmlns:o="urn:schemas-microsoft-com:office:office" xmlns:r="http://schemas.openxmlformats.org/officeDocument/2006/relationships" xmlns:m="http://schemas.openxmlformats.org/officeDocument/2006/math" xmlns:v="urn:schemas-microsoft-com:vml" xmlns:wp14="http://schemas.microsoft.com/office/word/2010/wordprocessingDrawing" xmlns:wp="http://schemas.openxmlformats.org/drawingml/2006/wordprocessingDrawing" xmlns:w10="urn:schemas-microsoft-com:office:word" xmlns:w="http://schemas.openxmlformats.org/wordprocessingml/2006/main" xmlns:w14="http://schemas.microsoft.com/office/word/2010/wordml" xmlns:w15="http://schemas.microsoft.com/office/word/2012/wordml" xmlns:w16cid="http://schemas.microsoft.com/office/word/2016/wordml/cid" xmlns:w16se="http://schemas.microsoft.com/office/word/2015/wordml/symex" xmlns:wpg="http://schemas.microsoft.com/office/word/2010/wordprocessingGroup" xmlns:wpi="http://schemas.microsoft.com/office/word/2010/wordprocessingInk" xmlns:wne="http://schemas.microsoft.com/office/word/2006/wordml" xmlns:wps="http://schemas.microsoft.com/office/word/2010/wordprocessingShape" mc:Ignorable="w14 w15 w16se w16cid wp14">
+<w:ftr xmlns:wpc="http://schemas.microsoft.com/office/word/2010/wordprocessingCanvas" xmlns:cx="http://schemas.microsoft.com/office/drawing/2014/chartex" xmlns:cx1="http://schemas.microsoft.com/office/drawing/2015/9/8/chartex" xmlns:cx2="http://schemas.microsoft.com/office/drawing/2015/10/21/chartex" xmlns:cx3="http://schemas.microsoft.com/office/drawing/2016/5/9/chartex" xmlns:cx4="http://schemas.microsoft.com/office/drawing/2016/5/10/chartex" xmlns:cx5="http://schemas.microsoft.com/office/drawing/2016/5/11/chartex" xmlns:cx6="http://schemas.microsoft.com/office/drawing/2016/5/12/chartex" xmlns:cx7="http://schemas.microsoft.com/office/drawing/2016/5/13/chartex" xmlns:cx8="http://schemas.microsoft.com/office/drawing/2016/5/14/chartex" xmlns:mc="http://schemas.openxmlformats.org/markup-compatibility/2006" xmlns:aink="http://schemas.microsoft.com/office/drawing/2016/ink" xmlns:am3d="http://schemas.microsoft.com/office/drawing/2017/model3d" xmlns:o="urn:schemas-microsoft-com:office:office" xmlns:r="http://schemas.openxmlformats.org/officeDocument/2006/relationships" xmlns:m="http://schemas.openxmlformats.org/officeDocument/2006/math" xmlns:v="urn:schemas-microsoft-com:vml" xmlns:wp14="http://schemas.microsoft.com/office/word/2010/wordprocessingDrawing" xmlns:wp="http://schemas.openxmlformats.org/drawingml/2006/wordprocessingDrawing" xmlns:w10="urn:schemas-microsoft-com:office:word" xmlns:w="http://schemas.openxmlformats.org/wordprocessingml/2006/main" xmlns:w14="http://schemas.microsoft.com/office/word/2010/wordml" xmlns:w15="http://schemas.microsoft.com/office/word/2012/wordml" xmlns:w16cex="http://schemas.microsoft.com/office/word/2018/wordml/cex" xmlns:w16cid="http://schemas.microsoft.com/office/word/2016/wordml/cid" xmlns:w16="http://schemas.microsoft.com/office/word/2018/wordml" xmlns:w16se="http://schemas.microsoft.com/office/word/2015/wordml/symex" xmlns:wpg="http://schemas.microsoft.com/office/word/2010/wordprocessingGroup" xmlns:wpi="http://schemas.microsoft.com/office/word/2010/wordprocessingInk" xmlns:wne="http://schemas.microsoft.com/office/word/2006/wordml" xmlns:wps="http://schemas.microsoft.com/office/word/2010/wordprocessingShape" mc:Ignorable="w14 w15 w16se w16cid w16 w16cex wp14">
   <w:sdt>
     <w:sdtPr>
       <w:id w:val="-599715487"/>
@@ -1192,7 +1509,7 @@
 </file>
 
 <file path=word/footnotes.xml><?xml version="1.0" encoding="utf-8"?>
-<w:footnotes xmlns:wpc="http://schemas.microsoft.com/office/word/2010/wordprocessingCanvas" xmlns:cx="http://schemas.microsoft.com/office/drawing/2014/chartex" xmlns:cx1="http://schemas.microsoft.com/office/drawing/2015/9/8/chartex" xmlns:cx2="http://schemas.microsoft.com/office/drawing/2015/10/21/chartex" xmlns:cx3="http://schemas.microsoft.com/office/drawing/2016/5/9/chartex" xmlns:cx4="http://schemas.microsoft.com/office/drawing/2016/5/10/chartex" xmlns:cx5="http://schemas.microsoft.com/office/drawing/2016/5/11/chartex" xmlns:cx6="http://schemas.microsoft.com/office/drawing/2016/5/12/chartex" xmlns:cx7="http://schemas.microsoft.com/office/drawing/2016/5/13/chartex" xmlns:cx8="http://schemas.microsoft.com/office/drawing/2016/5/14/chartex" xmlns:mc="http://schemas.openxmlformats.org/markup-compatibility/2006" xmlns:aink="http://schemas.microsoft.com/office/drawing/2016/ink" xmlns:am3d="http://schemas.microsoft.com/office/drawing/2017/model3d" xmlns:o="urn:schemas-microsoft-com:office:office" xmlns:r="http://schemas.openxmlformats.org/officeDocument/2006/relationships" xmlns:m="http://schemas.openxmlformats.org/officeDocument/2006/math" xmlns:v="urn:schemas-microsoft-com:vml" xmlns:wp14="http://schemas.microsoft.com/office/word/2010/wordprocessingDrawing" xmlns:wp="http://schemas.openxmlformats.org/drawingml/2006/wordprocessingDrawing" xmlns:w10="urn:schemas-microsoft-com:office:word" xmlns:w="http://schemas.openxmlformats.org/wordprocessingml/2006/main" xmlns:w14="http://schemas.microsoft.com/office/word/2010/wordml" xmlns:w15="http://schemas.microsoft.com/office/word/2012/wordml" xmlns:w16cid="http://schemas.microsoft.com/office/word/2016/wordml/cid" xmlns:w16se="http://schemas.microsoft.com/office/word/2015/wordml/symex" xmlns:wpg="http://schemas.microsoft.com/office/word/2010/wordprocessingGroup" xmlns:wpi="http://schemas.microsoft.com/office/word/2010/wordprocessingInk" xmlns:wne="http://schemas.microsoft.com/office/word/2006/wordml" xmlns:wps="http://schemas.microsoft.com/office/word/2010/wordprocessingShape" mc:Ignorable="w14 w15 w16se w16cid wp14">
+<w:footnotes xmlns:wpc="http://schemas.microsoft.com/office/word/2010/wordprocessingCanvas" xmlns:cx="http://schemas.microsoft.com/office/drawing/2014/chartex" xmlns:cx1="http://schemas.microsoft.com/office/drawing/2015/9/8/chartex" xmlns:cx2="http://schemas.microsoft.com/office/drawing/2015/10/21/chartex" xmlns:cx3="http://schemas.microsoft.com/office/drawing/2016/5/9/chartex" xmlns:cx4="http://schemas.microsoft.com/office/drawing/2016/5/10/chartex" xmlns:cx5="http://schemas.microsoft.com/office/drawing/2016/5/11/chartex" xmlns:cx6="http://schemas.microsoft.com/office/drawing/2016/5/12/chartex" xmlns:cx7="http://schemas.microsoft.com/office/drawing/2016/5/13/chartex" xmlns:cx8="http://schemas.microsoft.com/office/drawing/2016/5/14/chartex" xmlns:mc="http://schemas.openxmlformats.org/markup-compatibility/2006" xmlns:aink="http://schemas.microsoft.com/office/drawing/2016/ink" xmlns:am3d="http://schemas.microsoft.com/office/drawing/2017/model3d" xmlns:o="urn:schemas-microsoft-com:office:office" xmlns:r="http://schemas.openxmlformats.org/officeDocument/2006/relationships" xmlns:m="http://schemas.openxmlformats.org/officeDocument/2006/math" xmlns:v="urn:schemas-microsoft-com:vml" xmlns:wp14="http://schemas.microsoft.com/office/word/2010/wordprocessingDrawing" xmlns:wp="http://schemas.openxmlformats.org/drawingml/2006/wordprocessingDrawing" xmlns:w10="urn:schemas-microsoft-com:office:word" xmlns:w="http://schemas.openxmlformats.org/wordprocessingml/2006/main" xmlns:w14="http://schemas.microsoft.com/office/word/2010/wordml" xmlns:w15="http://schemas.microsoft.com/office/word/2012/wordml" xmlns:w16cex="http://schemas.microsoft.com/office/word/2018/wordml/cex" xmlns:w16cid="http://schemas.microsoft.com/office/word/2016/wordml/cid" xmlns:w16="http://schemas.microsoft.com/office/word/2018/wordml" xmlns:w16se="http://schemas.microsoft.com/office/word/2015/wordml/symex" xmlns:wpg="http://schemas.microsoft.com/office/word/2010/wordprocessingGroup" xmlns:wpi="http://schemas.microsoft.com/office/word/2010/wordprocessingInk" xmlns:wne="http://schemas.microsoft.com/office/word/2006/wordml" xmlns:wps="http://schemas.microsoft.com/office/word/2010/wordprocessingShape" mc:Ignorable="w14 w15 w16se w16cid w16 w16cex wp14">
   <w:footnote w:type="separator" w:id="-1">
     <w:p>
       <w:pPr>
@@ -1217,7 +1534,7 @@
 </file>
 
 <file path=word/header1.xml><?xml version="1.0" encoding="utf-8"?>
-<w:hdr xmlns:wpc="http://schemas.microsoft.com/office/word/2010/wordprocessingCanvas" xmlns:cx="http://schemas.microsoft.com/office/drawing/2014/chartex" xmlns:cx1="http://schemas.microsoft.com/office/drawing/2015/9/8/chartex" xmlns:cx2="http://schemas.microsoft.com/office/drawing/2015/10/21/chartex" xmlns:cx3="http://schemas.microsoft.com/office/drawing/2016/5/9/chartex" xmlns:cx4="http://schemas.microsoft.com/office/drawing/2016/5/10/chartex" xmlns:cx5="http://schemas.microsoft.com/office/drawing/2016/5/11/chartex" xmlns:cx6="http://schemas.microsoft.com/office/drawing/2016/5/12/chartex" xmlns:cx7="http://schemas.microsoft.com/office/drawing/2016/5/13/chartex" xmlns:cx8="http://schemas.microsoft.com/office/drawing/2016/5/14/chartex" xmlns:mc="http://schemas.openxmlformats.org/markup-compatibility/2006" xmlns:aink="http://schemas.microsoft.com/office/drawing/2016/ink" xmlns:am3d="http://schemas.microsoft.com/office/drawing/2017/model3d" xmlns:o="urn:schemas-microsoft-com:office:office" xmlns:r="http://schemas.openxmlformats.org/officeDocument/2006/relationships" xmlns:m="http://schemas.openxmlformats.org/officeDocument/2006/math" xmlns:v="urn:schemas-microsoft-com:vml" xmlns:wp14="http://schemas.microsoft.com/office/word/2010/wordprocessingDrawing" xmlns:wp="http://schemas.openxmlformats.org/drawingml/2006/wordprocessingDrawing" xmlns:w10="urn:schemas-microsoft-com:office:word" xmlns:w="http://schemas.openxmlformats.org/wordprocessingml/2006/main" xmlns:w14="http://schemas.microsoft.com/office/word/2010/wordml" xmlns:w15="http://schemas.microsoft.com/office/word/2012/wordml" xmlns:w16cid="http://schemas.microsoft.com/office/word/2016/wordml/cid" xmlns:w16se="http://schemas.microsoft.com/office/word/2015/wordml/symex" xmlns:wpg="http://schemas.microsoft.com/office/word/2010/wordprocessingGroup" xmlns:wpi="http://schemas.microsoft.com/office/word/2010/wordprocessingInk" xmlns:wne="http://schemas.microsoft.com/office/word/2006/wordml" xmlns:wps="http://schemas.microsoft.com/office/word/2010/wordprocessingShape" mc:Ignorable="w14 w15 w16se w16cid wp14">
+<w:hdr xmlns:wpc="http://schemas.microsoft.com/office/word/2010/wordprocessingCanvas" xmlns:cx="http://schemas.microsoft.com/office/drawing/2014/chartex" xmlns:cx1="http://schemas.microsoft.com/office/drawing/2015/9/8/chartex" xmlns:cx2="http://schemas.microsoft.com/office/drawing/2015/10/21/chartex" xmlns:cx3="http://schemas.microsoft.com/office/drawing/2016/5/9/chartex" xmlns:cx4="http://schemas.microsoft.com/office/drawing/2016/5/10/chartex" xmlns:cx5="http://schemas.microsoft.com/office/drawing/2016/5/11/chartex" xmlns:cx6="http://schemas.microsoft.com/office/drawing/2016/5/12/chartex" xmlns:cx7="http://schemas.microsoft.com/office/drawing/2016/5/13/chartex" xmlns:cx8="http://schemas.microsoft.com/office/drawing/2016/5/14/chartex" xmlns:mc="http://schemas.openxmlformats.org/markup-compatibility/2006" xmlns:aink="http://schemas.microsoft.com/office/drawing/2016/ink" xmlns:am3d="http://schemas.microsoft.com/office/drawing/2017/model3d" xmlns:o="urn:schemas-microsoft-com:office:office" xmlns:r="http://schemas.openxmlformats.org/officeDocument/2006/relationships" xmlns:m="http://schemas.openxmlformats.org/officeDocument/2006/math" xmlns:v="urn:schemas-microsoft-com:vml" xmlns:wp14="http://schemas.microsoft.com/office/word/2010/wordprocessingDrawing" xmlns:wp="http://schemas.openxmlformats.org/drawingml/2006/wordprocessingDrawing" xmlns:w10="urn:schemas-microsoft-com:office:word" xmlns:w="http://schemas.openxmlformats.org/wordprocessingml/2006/main" xmlns:w14="http://schemas.microsoft.com/office/word/2010/wordml" xmlns:w15="http://schemas.microsoft.com/office/word/2012/wordml" xmlns:w16cex="http://schemas.microsoft.com/office/word/2018/wordml/cex" xmlns:w16cid="http://schemas.microsoft.com/office/word/2016/wordml/cid" xmlns:w16="http://schemas.microsoft.com/office/word/2018/wordml" xmlns:w16se="http://schemas.microsoft.com/office/word/2015/wordml/symex" xmlns:wpg="http://schemas.microsoft.com/office/word/2010/wordprocessingGroup" xmlns:wpi="http://schemas.microsoft.com/office/word/2010/wordprocessingInk" xmlns:wne="http://schemas.microsoft.com/office/word/2006/wordml" xmlns:wps="http://schemas.microsoft.com/office/word/2010/wordprocessingShape" mc:Ignorable="w14 w15 w16se w16cid w16 w16cex wp14">
   <w:p>
     <w:pPr>
       <w:pStyle w:val="Encabezado"/>
@@ -1711,7 +2028,7 @@
             </wp:anchor>
           </w:drawing>
         </mc:Choice>
-        <mc:Fallback xmlns:w16="http://schemas.microsoft.com/office/word/2018/wordml" xmlns:w16cex="http://schemas.microsoft.com/office/word/2018/wordml/cex">
+        <mc:Fallback>
           <w:pict>
             <v:group w14:anchorId="4B90E95B" id="Gráfico 17" o:spid="_x0000_s1026" alt="Formas de énfasis curvas que crean en conjunto el diseño del encabezado" style="position:absolute;margin-left:-56.25pt;margin-top:-36pt;width:649.5pt;height:238.6pt;z-index:-251657216;mso-width-relative:margin;mso-height-relative:margin" coordorigin="-71,-71" coordsize="60055,19240" o:gfxdata="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">
               <v:shape id="Forma libre: Forma 20" o:spid="_x0000_s1027" style="position:absolute;left:21216;top:-71;width:38767;height:17620;visibility:visible;mso-wrap-style:square;v-text-anchor:middle" coordsize="3876675,1762125" o:gfxdata="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" path="m3869531,1359694v,,-489585,474345,-1509712,384810c1339691,1654969,936784,1180624,7144,1287304l7144,7144r3862387,l3869531,1359694xe" fillcolor="#009dd9 [3205]" stroked="f">
@@ -1812,7 +2129,7 @@
 </file>
 
 <file path=word/numbering.xml><?xml version="1.0" encoding="utf-8"?>
-<w:numbering xmlns:wpc="http://schemas.microsoft.com/office/word/2010/wordprocessingCanvas" xmlns:cx="http://schemas.microsoft.com/office/drawing/2014/chartex" xmlns:cx1="http://schemas.microsoft.com/office/drawing/2015/9/8/chartex" xmlns:cx2="http://schemas.microsoft.com/office/drawing/2015/10/21/chartex" xmlns:cx3="http://schemas.microsoft.com/office/drawing/2016/5/9/chartex" xmlns:cx4="http://schemas.microsoft.com/office/drawing/2016/5/10/chartex" xmlns:cx5="http://schemas.microsoft.com/office/drawing/2016/5/11/chartex" xmlns:cx6="http://schemas.microsoft.com/office/drawing/2016/5/12/chartex" xmlns:cx7="http://schemas.microsoft.com/office/drawing/2016/5/13/chartex" xmlns:cx8="http://schemas.microsoft.com/office/drawing/2016/5/14/chartex" xmlns:mc="http://schemas.openxmlformats.org/markup-compatibility/2006" xmlns:aink="http://schemas.microsoft.com/office/drawing/2016/ink" xmlns:am3d="http://schemas.microsoft.com/office/drawing/2017/model3d" xmlns:o="urn:schemas-microsoft-com:office:office" xmlns:r="http://schemas.openxmlformats.org/officeDocument/2006/relationships" xmlns:m="http://schemas.openxmlformats.org/officeDocument/2006/math" xmlns:v="urn:schemas-microsoft-com:vml" xmlns:wp14="http://schemas.microsoft.com/office/word/2010/wordprocessingDrawing" xmlns:wp="http://schemas.openxmlformats.org/drawingml/2006/wordprocessingDrawing" xmlns:w10="urn:schemas-microsoft-com:office:word" xmlns:w="http://schemas.openxmlformats.org/wordprocessingml/2006/main" xmlns:w14="http://schemas.microsoft.com/office/word/2010/wordml" xmlns:w15="http://schemas.microsoft.com/office/word/2012/wordml" xmlns:w16cid="http://schemas.microsoft.com/office/word/2016/wordml/cid" xmlns:w16se="http://schemas.microsoft.com/office/word/2015/wordml/symex" xmlns:wpg="http://schemas.microsoft.com/office/word/2010/wordprocessingGroup" xmlns:wpi="http://schemas.microsoft.com/office/word/2010/wordprocessingInk" xmlns:wne="http://schemas.microsoft.com/office/word/2006/wordml" xmlns:wps="http://schemas.microsoft.com/office/word/2010/wordprocessingShape" mc:Ignorable="w14 w15 w16se w16cid wp14">
+<w:numbering xmlns:wpc="http://schemas.microsoft.com/office/word/2010/wordprocessingCanvas" xmlns:cx="http://schemas.microsoft.com/office/drawing/2014/chartex" xmlns:cx1="http://schemas.microsoft.com/office/drawing/2015/9/8/chartex" xmlns:cx2="http://schemas.microsoft.com/office/drawing/2015/10/21/chartex" xmlns:cx3="http://schemas.microsoft.com/office/drawing/2016/5/9/chartex" xmlns:cx4="http://schemas.microsoft.com/office/drawing/2016/5/10/chartex" xmlns:cx5="http://schemas.microsoft.com/office/drawing/2016/5/11/chartex" xmlns:cx6="http://schemas.microsoft.com/office/drawing/2016/5/12/chartex" xmlns:cx7="http://schemas.microsoft.com/office/drawing/2016/5/13/chartex" xmlns:cx8="http://schemas.microsoft.com/office/drawing/2016/5/14/chartex" xmlns:mc="http://schemas.openxmlformats.org/markup-compatibility/2006" xmlns:aink="http://schemas.microsoft.com/office/drawing/2016/ink" xmlns:am3d="http://schemas.microsoft.com/office/drawing/2017/model3d" xmlns:o="urn:schemas-microsoft-com:office:office" xmlns:r="http://schemas.openxmlformats.org/officeDocument/2006/relationships" xmlns:m="http://schemas.openxmlformats.org/officeDocument/2006/math" xmlns:v="urn:schemas-microsoft-com:vml" xmlns:wp14="http://schemas.microsoft.com/office/word/2010/wordprocessingDrawing" xmlns:wp="http://schemas.openxmlformats.org/drawingml/2006/wordprocessingDrawing" xmlns:w10="urn:schemas-microsoft-com:office:word" xmlns:w="http://schemas.openxmlformats.org/wordprocessingml/2006/main" xmlns:w14="http://schemas.microsoft.com/office/word/2010/wordml" xmlns:w15="http://schemas.microsoft.com/office/word/2012/wordml" xmlns:w16cex="http://schemas.microsoft.com/office/word/2018/wordml/cex" xmlns:w16cid="http://schemas.microsoft.com/office/word/2016/wordml/cid" xmlns:w16="http://schemas.microsoft.com/office/word/2018/wordml" xmlns:w16se="http://schemas.microsoft.com/office/word/2015/wordml/symex" xmlns:wpg="http://schemas.microsoft.com/office/word/2010/wordprocessingGroup" xmlns:wpi="http://schemas.microsoft.com/office/word/2010/wordprocessingInk" xmlns:wne="http://schemas.microsoft.com/office/word/2006/wordml" xmlns:wps="http://schemas.microsoft.com/office/word/2010/wordprocessingShape" mc:Ignorable="w14 w15 w16se w16cid w16 w16cex wp14">
   <w:abstractNum w:abstractNumId="0" w15:restartNumberingAfterBreak="0">
     <w:nsid w:val="0BE452BC"/>
     <w:multiLevelType w:val="hybridMultilevel"/>
@@ -2924,7 +3241,7 @@
 </file>
 
 <file path=word/styles.xml><?xml version="1.0" encoding="utf-8"?>
-<w:styles xmlns:mc="http://schemas.openxmlformats.org/markup-compatibility/2006" xmlns:r="http://schemas.openxmlformats.org/officeDocument/2006/relationships" xmlns:w="http://schemas.openxmlformats.org/wordprocessingml/2006/main" xmlns:w14="http://schemas.microsoft.com/office/word/2010/wordml" xmlns:w15="http://schemas.microsoft.com/office/word/2012/wordml" xmlns:w16cid="http://schemas.microsoft.com/office/word/2016/wordml/cid" xmlns:w16se="http://schemas.microsoft.com/office/word/2015/wordml/symex" mc:Ignorable="w14 w15 w16se w16cid">
+<w:styles xmlns:mc="http://schemas.openxmlformats.org/markup-compatibility/2006" xmlns:r="http://schemas.openxmlformats.org/officeDocument/2006/relationships" xmlns:w="http://schemas.openxmlformats.org/wordprocessingml/2006/main" xmlns:w14="http://schemas.microsoft.com/office/word/2010/wordml" xmlns:w15="http://schemas.microsoft.com/office/word/2012/wordml" xmlns:w16cex="http://schemas.microsoft.com/office/word/2018/wordml/cex" xmlns:w16cid="http://schemas.microsoft.com/office/word/2016/wordml/cid" xmlns:w16="http://schemas.microsoft.com/office/word/2018/wordml" xmlns:w16se="http://schemas.microsoft.com/office/word/2015/wordml/symex" mc:Ignorable="w14 w15 w16se w16cid w16 w16cex">
   <w:docDefaults>
     <w:rPrDefault>
       <w:rPr>
@@ -4221,6 +4538,24 @@
 </file>
 
 <file path=customXml/item1.xml><?xml version="1.0" encoding="utf-8"?>
+<p:properties xmlns:p="http://schemas.microsoft.com/office/2006/metadata/properties" xmlns:xsi="http://www.w3.org/2001/XMLSchema-instance" xmlns:pc="http://schemas.microsoft.com/office/infopath/2007/PartnerControls">
+  <documentManagement>
+    <Status xmlns="71af3243-3dd4-4a8d-8c0d-dd76da1f02a5">Not started</Status>
+    <MediaServiceKeyPoints xmlns="71af3243-3dd4-4a8d-8c0d-dd76da1f02a5" xsi:nil="true"/>
+  </documentManagement>
+</p:properties>
+</file>
+
+<file path=customXml/item2.xml><?xml version="1.0" encoding="utf-8"?>
+<?mso-contentType ?>
+<FormTemplates xmlns="http://schemas.microsoft.com/sharepoint/v3/contenttype/forms">
+  <Display>DocumentLibraryForm</Display>
+  <Edit>DocumentLibraryForm</Edit>
+  <New>DocumentLibraryForm</New>
+</FormTemplates>
+</file>
+
+<file path=customXml/item3.xml><?xml version="1.0" encoding="utf-8"?>
 <ct:contentTypeSchema xmlns:ct="http://schemas.microsoft.com/office/2006/metadata/contentType" xmlns:ma="http://schemas.microsoft.com/office/2006/metadata/properties/metaAttributes" ct:_="" ma:_="" ma:contentTypeName="Document" ma:contentTypeID="0x01010079F111ED35F8CC479449609E8A0923A6" ma:contentTypeVersion="12" ma:contentTypeDescription="Create a new document." ma:contentTypeScope="" ma:versionID="a8a52e8c320b9a064ae3583ae3861c92">
   <xsd:schema xmlns:xsd="http://www.w3.org/2001/XMLSchema" xmlns:xs="http://www.w3.org/2001/XMLSchema" xmlns:p="http://schemas.microsoft.com/office/2006/metadata/properties" xmlns:ns2="71af3243-3dd4-4a8d-8c0d-dd76da1f02a5" xmlns:ns3="16c05727-aa75-4e4a-9b5f-8a80a1165891" targetNamespace="http://schemas.microsoft.com/office/2006/metadata/properties" ma:root="true" ma:fieldsID="88020cb39231a0945110f9cd888b521a" ns2:_="" ns3:_="">
     <xsd:import namespace="71af3243-3dd4-4a8d-8c0d-dd76da1f02a5"/>
@@ -4441,29 +4776,29 @@
 </ct:contentTypeSchema>
 </file>
 
-<file path=customXml/item2.xml><?xml version="1.0" encoding="utf-8"?>
-<?mso-contentType ?>
-<FormTemplates xmlns="http://schemas.microsoft.com/sharepoint/v3/contenttype/forms">
-  <Display>DocumentLibraryForm</Display>
-  <Edit>DocumentLibraryForm</Edit>
-  <New>DocumentLibraryForm</New>
-</FormTemplates>
-</file>
-
-<file path=customXml/item3.xml><?xml version="1.0" encoding="utf-8"?>
-<p:properties xmlns:p="http://schemas.microsoft.com/office/2006/metadata/properties" xmlns:xsi="http://www.w3.org/2001/XMLSchema-instance" xmlns:pc="http://schemas.microsoft.com/office/infopath/2007/PartnerControls">
-  <documentManagement>
-    <Status xmlns="71af3243-3dd4-4a8d-8c0d-dd76da1f02a5">Not started</Status>
-    <MediaServiceKeyPoints xmlns="71af3243-3dd4-4a8d-8c0d-dd76da1f02a5" xsi:nil="true"/>
-  </documentManagement>
-</p:properties>
-</file>
-
 <file path=customXml/item4.xml><?xml version="1.0" encoding="utf-8"?>
 <b:Sources xmlns:b="http://schemas.openxmlformats.org/officeDocument/2006/bibliography" xmlns="http://schemas.openxmlformats.org/officeDocument/2006/bibliography" SelectedStyle="\APASixthEditionOfficeOnline.xsl" StyleName="APA" Version="6"/>
 </file>
 
 <file path=customXml/itemProps1.xml><?xml version="1.0" encoding="utf-8"?>
+<ds:datastoreItem xmlns:ds="http://schemas.openxmlformats.org/officeDocument/2006/customXml" ds:itemID="{D072AD07-53A3-41FC-A530-2744C14395A4}">
+  <ds:schemaRefs>
+    <ds:schemaRef ds:uri="http://schemas.microsoft.com/office/2006/metadata/properties"/>
+    <ds:schemaRef ds:uri="http://schemas.microsoft.com/office/infopath/2007/PartnerControls"/>
+    <ds:schemaRef ds:uri="71af3243-3dd4-4a8d-8c0d-dd76da1f02a5"/>
+  </ds:schemaRefs>
+</ds:datastoreItem>
+</file>
+
+<file path=customXml/itemProps2.xml><?xml version="1.0" encoding="utf-8"?>
+<ds:datastoreItem xmlns:ds="http://schemas.openxmlformats.org/officeDocument/2006/customXml" ds:itemID="{EA04023A-A2A1-445E-8B7C-04FB2DBA5906}">
+  <ds:schemaRefs>
+    <ds:schemaRef ds:uri="http://schemas.microsoft.com/sharepoint/v3/contenttype/forms"/>
+  </ds:schemaRefs>
+</ds:datastoreItem>
+</file>
+
+<file path=customXml/itemProps3.xml><?xml version="1.0" encoding="utf-8"?>
 <ds:datastoreItem xmlns:ds="http://schemas.openxmlformats.org/officeDocument/2006/customXml" ds:itemID="{62D5B660-4932-4A22-8C59-4E5235DA80D7}">
   <ds:schemaRefs>
     <ds:schemaRef ds:uri="http://schemas.microsoft.com/office/2006/metadata/contentType"/>
@@ -4482,26 +4817,8 @@
 </ds:datastoreItem>
 </file>
 
-<file path=customXml/itemProps2.xml><?xml version="1.0" encoding="utf-8"?>
-<ds:datastoreItem xmlns:ds="http://schemas.openxmlformats.org/officeDocument/2006/customXml" ds:itemID="{EA04023A-A2A1-445E-8B7C-04FB2DBA5906}">
-  <ds:schemaRefs>
-    <ds:schemaRef ds:uri="http://schemas.microsoft.com/sharepoint/v3/contenttype/forms"/>
-  </ds:schemaRefs>
-</ds:datastoreItem>
-</file>
-
-<file path=customXml/itemProps3.xml><?xml version="1.0" encoding="utf-8"?>
-<ds:datastoreItem xmlns:ds="http://schemas.openxmlformats.org/officeDocument/2006/customXml" ds:itemID="{D072AD07-53A3-41FC-A530-2744C14395A4}">
-  <ds:schemaRefs>
-    <ds:schemaRef ds:uri="http://schemas.microsoft.com/office/2006/metadata/properties"/>
-    <ds:schemaRef ds:uri="http://schemas.microsoft.com/office/infopath/2007/PartnerControls"/>
-    <ds:schemaRef ds:uri="71af3243-3dd4-4a8d-8c0d-dd76da1f02a5"/>
-  </ds:schemaRefs>
-</ds:datastoreItem>
-</file>
-
 <file path=customXml/itemProps4.xml><?xml version="1.0" encoding="utf-8"?>
-<ds:datastoreItem xmlns:ds="http://schemas.openxmlformats.org/officeDocument/2006/customXml" ds:itemID="{D8B5E783-52E2-4E1B-95AA-4494002BD788}">
+<ds:datastoreItem xmlns:ds="http://schemas.openxmlformats.org/officeDocument/2006/customXml" ds:itemID="{127F5B10-2870-4201-9702-5ED505DB28C7}">
   <ds:schemaRefs>
     <ds:schemaRef ds:uri="http://schemas.openxmlformats.org/officeDocument/2006/bibliography"/>
   </ds:schemaRefs>

</xml_diff>